<commit_message>
Added paragraph about data understanding
</commit_message>
<xml_diff>
--- a/Kulivnyk_Kris_data_Mining_project.docx
+++ b/Kulivnyk_Kris_data_Mining_project.docx
@@ -164,7 +164,7 @@
           </mc:Choice>
           <mc:Fallback>
             <w:pict>
-              <v:line w14:anchorId="715A1D38" id="Line_x0020_3" o:spid="_x0000_s1026" style="position:absolute;z-index:-251659264;visibility:visible;mso-wrap-style:square;mso-width-percent:0;mso-height-percent:0;mso-wrap-distance-left:0;mso-wrap-distance-top:0;mso-wrap-distance-right:0;mso-wrap-distance-bottom:0;mso-position-horizontal:absolute;mso-position-horizontal-relative:page;mso-position-vertical:absolute;mso-position-vertical-relative:text;mso-width-percent:0;mso-height-percent:0;mso-width-relative:page;mso-height-relative:page" from="125.75pt,12.9pt" to="484.45pt,12.9pt" o:gfxdata="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" strokeweight="17995emu">
+              <v:line w14:anchorId="49F36643" id="Line_x0020_3" o:spid="_x0000_s1026" style="position:absolute;z-index:-251659264;visibility:visible;mso-wrap-style:square;mso-width-percent:0;mso-height-percent:0;mso-wrap-distance-left:0;mso-wrap-distance-top:0;mso-wrap-distance-right:0;mso-wrap-distance-bottom:0;mso-position-horizontal:absolute;mso-position-horizontal-relative:page;mso-position-vertical:absolute;mso-position-vertical-relative:text;mso-width-percent:0;mso-height-percent:0;mso-width-relative:page;mso-height-relative:page" from="125.75pt,12.9pt" to="484.45pt,12.9pt" o:gfxdata="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" strokeweight="17995emu">
                 <w10:wrap type="topAndBottom" anchorx="page"/>
               </v:line>
             </w:pict>
@@ -306,7 +306,7 @@
           </mc:Choice>
           <mc:Fallback>
             <w:pict>
-              <v:line w14:anchorId="24678A8E" id="Line_x0020_2" o:spid="_x0000_s1026" style="position:absolute;z-index:-251658240;visibility:visible;mso-wrap-style:square;mso-width-percent:0;mso-height-percent:0;mso-wrap-distance-left:0;mso-wrap-distance-top:0;mso-wrap-distance-right:0;mso-wrap-distance-bottom:0;mso-position-horizontal:absolute;mso-position-horizontal-relative:page;mso-position-vertical:absolute;mso-position-vertical-relative:text;mso-width-percent:0;mso-height-percent:0;mso-width-relative:page;mso-height-relative:page" from="125.75pt,8.65pt" to="484.45pt,8.65pt" o:gfxdata="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" strokeweight="17995emu">
+              <v:line w14:anchorId="704D73D1" id="Line_x0020_2" o:spid="_x0000_s1026" style="position:absolute;z-index:-251658240;visibility:visible;mso-wrap-style:square;mso-width-percent:0;mso-height-percent:0;mso-wrap-distance-left:0;mso-wrap-distance-top:0;mso-wrap-distance-right:0;mso-wrap-distance-bottom:0;mso-position-horizontal:absolute;mso-position-horizontal-relative:page;mso-position-vertical:absolute;mso-position-vertical-relative:text;mso-width-percent:0;mso-height-percent:0;mso-width-relative:page;mso-height-relative:page" from="125.75pt,8.65pt" to="484.45pt,8.65pt" o:gfxdata="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" strokeweight="17995emu">
                 <w10:wrap type="topAndBottom" anchorx="page"/>
               </v:line>
             </w:pict>
@@ -421,8 +421,33 @@
           <w:spacing w:val="-6"/>
           <w:w w:val="105"/>
         </w:rPr>
-        <w:t>Prof. Fabrice Muhlenbach</w:t>
-      </w:r>
+        <w:t xml:space="preserve">Prof. </w:t>
+      </w:r>
+      <w:proofErr w:type="spellStart"/>
+      <w:r>
+        <w:rPr>
+          <w:spacing w:val="-6"/>
+          <w:w w:val="105"/>
+        </w:rPr>
+        <w:t>Fabrice</w:t>
+      </w:r>
+      <w:proofErr w:type="spellEnd"/>
+      <w:r>
+        <w:rPr>
+          <w:spacing w:val="-6"/>
+          <w:w w:val="105"/>
+        </w:rPr>
+        <w:t xml:space="preserve"> </w:t>
+      </w:r>
+      <w:proofErr w:type="spellStart"/>
+      <w:r>
+        <w:rPr>
+          <w:spacing w:val="-6"/>
+          <w:w w:val="105"/>
+        </w:rPr>
+        <w:t>Muhlenbach</w:t>
+      </w:r>
+      <w:proofErr w:type="spellEnd"/>
     </w:p>
     <w:p/>
     <w:p/>
@@ -584,7 +609,15 @@
         <w:t>ation in Ukraine. It has diverse</w:t>
       </w:r>
       <w:r>
-        <w:t xml:space="preserve"> data, starting from …  up to … . </w:t>
+        <w:t xml:space="preserve"> data, starting from …  up to </w:t>
+      </w:r>
+      <w:proofErr w:type="gramStart"/>
+      <w:r>
+        <w:t>… .</w:t>
+      </w:r>
+      <w:proofErr w:type="gramEnd"/>
+      <w:r>
+        <w:t xml:space="preserve"> </w:t>
       </w:r>
     </w:p>
     <w:p>
@@ -616,7 +649,13 @@
         <w:t xml:space="preserve"> </w:t>
       </w:r>
       <w:r>
-        <w:t>The reason of such interest is in an increasing number of debates over the quality of education in Ukraine, its relevance comparing to european system</w:t>
+        <w:t xml:space="preserve">The reason of such interest is in an increasing number of debates over the quality of education in Ukraine, its relevance comparing </w:t>
+      </w:r>
+      <w:r>
+        <w:t>to E</w:t>
+      </w:r>
+      <w:r>
+        <w:t>uropean system</w:t>
       </w:r>
       <w:r>
         <w:t>s</w:t>
@@ -648,6 +687,8 @@
       <w:r>
         <w:t xml:space="preserve">to get relevant information and to build a genuine models using independent data, collected by UNESCO. </w:t>
       </w:r>
+      <w:bookmarkStart w:id="1" w:name="_GoBack"/>
+      <w:bookmarkEnd w:id="1"/>
     </w:p>
     <w:p>
       <w:pPr>
@@ -733,13 +774,79 @@
       <w:pPr>
         <w:pStyle w:val="Heading1"/>
       </w:pPr>
-      <w:bookmarkStart w:id="1" w:name="_Toc3370993"/>
+      <w:bookmarkStart w:id="2" w:name="_Toc3370993"/>
       <w:r>
         <w:lastRenderedPageBreak/>
         <w:t>Data understanding</w:t>
       </w:r>
-      <w:bookmarkEnd w:id="1"/>
-    </w:p>
+      <w:bookmarkEnd w:id="2"/>
+    </w:p>
+    <w:p>
+      <w:r>
+        <w:t>Taking the</w:t>
+      </w:r>
+      <w:r>
+        <w:t xml:space="preserve"> first glance over my data I dec</w:t>
+      </w:r>
+      <w:r>
+        <w:t xml:space="preserve">ided to </w:t>
+      </w:r>
+      <w:r>
+        <w:t>check several questions :</w:t>
+      </w:r>
+      <w:r>
+        <w:br/>
+      </w:r>
+    </w:p>
+    <w:p>
+      <w:pPr>
+        <w:pStyle w:val="ListParagraph"/>
+        <w:numPr>
+          <w:ilvl w:val="0"/>
+          <w:numId w:val="4"/>
+        </w:numPr>
+      </w:pPr>
+      <w:r>
+        <w:t>Discover patterns about preferred fields of studies for a male/female student over the years (2012-2018) and make a prognosis about 2019.</w:t>
+      </w:r>
+    </w:p>
+    <w:p>
+      <w:pPr>
+        <w:pStyle w:val="ListParagraph"/>
+        <w:numPr>
+          <w:ilvl w:val="0"/>
+          <w:numId w:val="4"/>
+        </w:numPr>
+      </w:pPr>
+      <w:r>
+        <w:t>Make cluster analysis of the countries where Ukrainian student will preferably go depending on educational level (bac, license, master) over the years 2012-2018. Make prognosis about 2019</w:t>
+      </w:r>
+    </w:p>
+    <w:p>
+      <w:pPr>
+        <w:pStyle w:val="ListParagraph"/>
+        <w:numPr>
+          <w:ilvl w:val="0"/>
+          <w:numId w:val="4"/>
+        </w:numPr>
+      </w:pPr>
+      <w:r>
+        <w:t>Make an analysis of teachers’ qualification over the years, depending on sex and educational institutions level.</w:t>
+      </w:r>
+    </w:p>
+    <w:p>
+      <w:pPr>
+        <w:pStyle w:val="ListParagraph"/>
+        <w:numPr>
+          <w:ilvl w:val="0"/>
+          <w:numId w:val="4"/>
+        </w:numPr>
+      </w:pPr>
+      <w:r>
+        <w:t>Discover attendance patterns for urban and rural locations.</w:t>
+      </w:r>
+    </w:p>
+    <w:p/>
     <w:p>
       <w:pPr>
         <w:jc w:val="left"/>
@@ -752,12 +859,12 @@
       <w:pPr>
         <w:pStyle w:val="Heading1"/>
       </w:pPr>
-      <w:bookmarkStart w:id="2" w:name="_Toc3370994"/>
+      <w:bookmarkStart w:id="3" w:name="_Toc3370994"/>
       <w:r>
         <w:lastRenderedPageBreak/>
         <w:t>Data preparation</w:t>
       </w:r>
-      <w:bookmarkEnd w:id="2"/>
+      <w:bookmarkEnd w:id="3"/>
     </w:p>
     <w:p>
       <w:pPr>
@@ -771,12 +878,12 @@
       <w:pPr>
         <w:pStyle w:val="Heading1"/>
       </w:pPr>
-      <w:bookmarkStart w:id="3" w:name="_Toc3370995"/>
+      <w:bookmarkStart w:id="4" w:name="_Toc3370995"/>
       <w:r>
         <w:lastRenderedPageBreak/>
         <w:t>Modeling</w:t>
       </w:r>
-      <w:bookmarkEnd w:id="3"/>
+      <w:bookmarkEnd w:id="4"/>
     </w:p>
     <w:p>
       <w:pPr>
@@ -790,12 +897,12 @@
       <w:pPr>
         <w:pStyle w:val="Heading1"/>
       </w:pPr>
-      <w:bookmarkStart w:id="4" w:name="_Toc3370996"/>
+      <w:bookmarkStart w:id="5" w:name="_Toc3370996"/>
       <w:r>
         <w:lastRenderedPageBreak/>
         <w:t>Evaluation</w:t>
       </w:r>
-      <w:bookmarkEnd w:id="4"/>
+      <w:bookmarkEnd w:id="5"/>
     </w:p>
     <w:p>
       <w:pPr>
@@ -809,12 +916,12 @@
       <w:pPr>
         <w:pStyle w:val="Heading1"/>
       </w:pPr>
-      <w:bookmarkStart w:id="5" w:name="_Toc3370997"/>
+      <w:bookmarkStart w:id="6" w:name="_Toc3370997"/>
       <w:r>
         <w:lastRenderedPageBreak/>
         <w:t>Deployment</w:t>
       </w:r>
-      <w:bookmarkEnd w:id="5"/>
+      <w:bookmarkEnd w:id="6"/>
     </w:p>
     <w:p>
       <w:pPr>
@@ -828,12 +935,12 @@
       <w:pPr>
         <w:pStyle w:val="Heading1"/>
       </w:pPr>
-      <w:bookmarkStart w:id="6" w:name="_Toc3370998"/>
+      <w:bookmarkStart w:id="7" w:name="_Toc3370998"/>
       <w:r>
         <w:lastRenderedPageBreak/>
         <w:t>Sources:</w:t>
       </w:r>
-      <w:bookmarkEnd w:id="6"/>
+      <w:bookmarkEnd w:id="7"/>
     </w:p>
     <w:p>
       <w:pPr>
@@ -968,7 +1075,21 @@
         <w:rPr>
           <w:shd w:val="clear" w:color="auto" w:fill="FFFFFF"/>
         </w:rPr>
-        <w:t>"8 Data Mining Techniques You Must Learn To Succeed In Business", </w:t>
+        <w:t xml:space="preserve">"8 Data Mining Techniques You Must Learn </w:t>
+      </w:r>
+      <w:proofErr w:type="gramStart"/>
+      <w:r>
+        <w:rPr>
+          <w:shd w:val="clear" w:color="auto" w:fill="FFFFFF"/>
+        </w:rPr>
+        <w:t>To</w:t>
+      </w:r>
+      <w:proofErr w:type="gramEnd"/>
+      <w:r>
+        <w:rPr>
+          <w:shd w:val="clear" w:color="auto" w:fill="FFFFFF"/>
+        </w:rPr>
+        <w:t xml:space="preserve"> Succeed In Business", </w:t>
       </w:r>
       <w:r>
         <w:rPr>
@@ -984,8 +1105,6 @@
         </w:rPr>
         <w:t>, 2019. [Online]. Available: https://medium.com/@onix_systems/8-data-mining-techniques-you-must-learn-to-succeed-in-business-ae4032bf6469. [Accessed: 13- Mar- 2019].</w:t>
       </w:r>
-      <w:bookmarkStart w:id="7" w:name="_GoBack"/>
-      <w:bookmarkEnd w:id="7"/>
     </w:p>
     <w:p>
       <w:pPr>
@@ -1000,7 +1119,21 @@
         <w:rPr>
           <w:shd w:val="clear" w:color="auto" w:fill="FFFFFF"/>
         </w:rPr>
-        <w:t>"15 Easy Solutions To Your Data Frame Problems In R", </w:t>
+        <w:t xml:space="preserve">"15 Easy Solutions </w:t>
+      </w:r>
+      <w:proofErr w:type="gramStart"/>
+      <w:r>
+        <w:rPr>
+          <w:shd w:val="clear" w:color="auto" w:fill="FFFFFF"/>
+        </w:rPr>
+        <w:t>To</w:t>
+      </w:r>
+      <w:proofErr w:type="gramEnd"/>
+      <w:r>
+        <w:rPr>
+          <w:shd w:val="clear" w:color="auto" w:fill="FFFFFF"/>
+        </w:rPr>
+        <w:t xml:space="preserve"> Your Data Frame Problems In R", </w:t>
       </w:r>
       <w:r>
         <w:rPr>
@@ -1124,7 +1257,7 @@
         <w:rStyle w:val="PageNumber"/>
         <w:noProof/>
       </w:rPr>
-      <w:t>9</w:t>
+      <w:t>3</w:t>
     </w:r>
     <w:r>
       <w:rPr>
@@ -1164,6 +1297,95 @@
 <file path=word/numbering.xml><?xml version="1.0" encoding="utf-8"?>
 <w:numbering xmlns:wpc="http://schemas.microsoft.com/office/word/2010/wordprocessingCanvas" xmlns:mo="http://schemas.microsoft.com/office/mac/office/2008/main" xmlns:mc="http://schemas.openxmlformats.org/markup-compatibility/2006" xmlns:mv="urn:schemas-microsoft-com:mac:vml" xmlns:o="urn:schemas-microsoft-com:office:office" xmlns:r="http://schemas.openxmlformats.org/officeDocument/2006/relationships" xmlns:m="http://schemas.openxmlformats.org/officeDocument/2006/math" xmlns:v="urn:schemas-microsoft-com:vml" xmlns:wp14="http://schemas.microsoft.com/office/word/2010/wordprocessingDrawing" xmlns:wp="http://schemas.openxmlformats.org/drawingml/2006/wordprocessingDrawing" xmlns:w10="urn:schemas-microsoft-com:office:word" xmlns:w="http://schemas.openxmlformats.org/wordprocessingml/2006/main" xmlns:w14="http://schemas.microsoft.com/office/word/2010/wordml" xmlns:w15="http://schemas.microsoft.com/office/word/2012/wordml" xmlns:wpg="http://schemas.microsoft.com/office/word/2010/wordprocessingGroup" xmlns:wpi="http://schemas.microsoft.com/office/word/2010/wordprocessingInk" xmlns:wne="http://schemas.microsoft.com/office/word/2006/wordml" xmlns:wps="http://schemas.microsoft.com/office/word/2010/wordprocessingShape" mc:Ignorable="w14 w15 wp14">
   <w:abstractNum w:abstractNumId="0">
+    <w:nsid w:val="054857EB"/>
+    <w:multiLevelType w:val="hybridMultilevel"/>
+    <w:tmpl w:val="13060AF6"/>
+    <w:lvl w:ilvl="0" w:tplc="04090011">
+      <w:start w:val="1"/>
+      <w:numFmt w:val="decimal"/>
+      <w:lvlText w:val="%1)"/>
+      <w:lvlJc w:val="left"/>
+      <w:pPr>
+        <w:ind w:left="720" w:hanging="360"/>
+      </w:pPr>
+      <w:rPr>
+        <w:rFonts w:hint="default"/>
+      </w:rPr>
+    </w:lvl>
+    <w:lvl w:ilvl="1" w:tplc="04090019" w:tentative="1">
+      <w:start w:val="1"/>
+      <w:numFmt w:val="lowerLetter"/>
+      <w:lvlText w:val="%2."/>
+      <w:lvlJc w:val="left"/>
+      <w:pPr>
+        <w:ind w:left="1440" w:hanging="360"/>
+      </w:pPr>
+    </w:lvl>
+    <w:lvl w:ilvl="2" w:tplc="0409001B" w:tentative="1">
+      <w:start w:val="1"/>
+      <w:numFmt w:val="lowerRoman"/>
+      <w:lvlText w:val="%3."/>
+      <w:lvlJc w:val="right"/>
+      <w:pPr>
+        <w:ind w:left="2160" w:hanging="180"/>
+      </w:pPr>
+    </w:lvl>
+    <w:lvl w:ilvl="3" w:tplc="0409000F" w:tentative="1">
+      <w:start w:val="1"/>
+      <w:numFmt w:val="decimal"/>
+      <w:lvlText w:val="%4."/>
+      <w:lvlJc w:val="left"/>
+      <w:pPr>
+        <w:ind w:left="2880" w:hanging="360"/>
+      </w:pPr>
+    </w:lvl>
+    <w:lvl w:ilvl="4" w:tplc="04090019" w:tentative="1">
+      <w:start w:val="1"/>
+      <w:numFmt w:val="lowerLetter"/>
+      <w:lvlText w:val="%5."/>
+      <w:lvlJc w:val="left"/>
+      <w:pPr>
+        <w:ind w:left="3600" w:hanging="360"/>
+      </w:pPr>
+    </w:lvl>
+    <w:lvl w:ilvl="5" w:tplc="0409001B" w:tentative="1">
+      <w:start w:val="1"/>
+      <w:numFmt w:val="lowerRoman"/>
+      <w:lvlText w:val="%6."/>
+      <w:lvlJc w:val="right"/>
+      <w:pPr>
+        <w:ind w:left="4320" w:hanging="180"/>
+      </w:pPr>
+    </w:lvl>
+    <w:lvl w:ilvl="6" w:tplc="0409000F" w:tentative="1">
+      <w:start w:val="1"/>
+      <w:numFmt w:val="decimal"/>
+      <w:lvlText w:val="%7."/>
+      <w:lvlJc w:val="left"/>
+      <w:pPr>
+        <w:ind w:left="5040" w:hanging="360"/>
+      </w:pPr>
+    </w:lvl>
+    <w:lvl w:ilvl="7" w:tplc="04090019" w:tentative="1">
+      <w:start w:val="1"/>
+      <w:numFmt w:val="lowerLetter"/>
+      <w:lvlText w:val="%8."/>
+      <w:lvlJc w:val="left"/>
+      <w:pPr>
+        <w:ind w:left="5760" w:hanging="360"/>
+      </w:pPr>
+    </w:lvl>
+    <w:lvl w:ilvl="8" w:tplc="0409001B" w:tentative="1">
+      <w:start w:val="1"/>
+      <w:numFmt w:val="lowerRoman"/>
+      <w:lvlText w:val="%9."/>
+      <w:lvlJc w:val="right"/>
+      <w:pPr>
+        <w:ind w:left="6480" w:hanging="180"/>
+      </w:pPr>
+    </w:lvl>
+  </w:abstractNum>
+  <w:abstractNum w:abstractNumId="1">
     <w:nsid w:val="0D31457F"/>
     <w:multiLevelType w:val="hybridMultilevel"/>
     <w:tmpl w:val="9BF0C2C2"/>
@@ -1253,7 +1475,7 @@
       </w:pPr>
     </w:lvl>
   </w:abstractNum>
-  <w:abstractNum w:abstractNumId="1">
+  <w:abstractNum w:abstractNumId="2">
     <w:nsid w:val="14D43CAF"/>
     <w:multiLevelType w:val="multilevel"/>
     <w:tmpl w:val="ED741082"/>
@@ -1339,7 +1561,7 @@
       </w:pPr>
     </w:lvl>
   </w:abstractNum>
-  <w:abstractNum w:abstractNumId="2">
+  <w:abstractNum w:abstractNumId="3">
     <w:nsid w:val="25F73E9E"/>
     <w:multiLevelType w:val="hybridMultilevel"/>
     <w:tmpl w:val="ED741082"/>
@@ -1426,12 +1648,15 @@
     </w:lvl>
   </w:abstractNum>
   <w:num w:numId="1">
+    <w:abstractNumId w:val="3"/>
+  </w:num>
+  <w:num w:numId="2">
     <w:abstractNumId w:val="2"/>
   </w:num>
-  <w:num w:numId="2">
+  <w:num w:numId="3">
     <w:abstractNumId w:val="1"/>
   </w:num>
-  <w:num w:numId="3">
+  <w:num w:numId="4">
     <w:abstractNumId w:val="0"/>
   </w:num>
 </w:numbering>
@@ -2512,7 +2737,7 @@
 </file>
 
 <file path=customXml/itemProps1.xml><?xml version="1.0" encoding="utf-8"?>
-<ds:datastoreItem xmlns:ds="http://schemas.openxmlformats.org/officeDocument/2006/customXml" ds:itemID="{4EDA7E6F-5DCF-924C-964D-15FCF838EA1E}">
+<ds:datastoreItem xmlns:ds="http://schemas.openxmlformats.org/officeDocument/2006/customXml" ds:itemID="{1E33E4F0-DAC3-BA41-AB91-963EB563F2C6}">
   <ds:schemaRefs>
     <ds:schemaRef ds:uri="http://schemas.openxmlformats.org/officeDocument/2006/bibliography"/>
   </ds:schemaRefs>

</xml_diff>

<commit_message>
Info about deployment added to report
</commit_message>
<xml_diff>
--- a/Kulivnyk_Kris_data_Mining_project.docx
+++ b/Kulivnyk_Kris_data_Mining_project.docx
@@ -421,94 +421,15 @@
           <w:spacing w:val="-6"/>
           <w:w w:val="105"/>
         </w:rPr>
-        <w:t xml:space="preserve">Prof. </w:t>
-      </w:r>
-      <w:proofErr w:type="spellStart"/>
+        <w:t>Prof. Fabrice Muhlenbac</w:t>
+      </w:r>
       <w:r>
         <w:rPr>
           <w:spacing w:val="-6"/>
           <w:w w:val="105"/>
         </w:rPr>
-        <w:t>Fabrice</w:t>
-      </w:r>
-      <w:proofErr w:type="spellEnd"/>
-      <w:r>
-        <w:rPr>
-          <w:spacing w:val="-6"/>
-          <w:w w:val="105"/>
-        </w:rPr>
-        <w:t xml:space="preserve"> </w:t>
-      </w:r>
-      <w:proofErr w:type="spellStart"/>
-      <w:r>
-        <w:rPr>
-          <w:spacing w:val="-6"/>
-          <w:w w:val="105"/>
-        </w:rPr>
-        <w:t>Muhlenbach</w:t>
-      </w:r>
-      <w:proofErr w:type="spellEnd"/>
-    </w:p>
-    <w:p/>
-    <w:p/>
-    <w:p/>
-    <w:p>
-      <w:pPr>
-        <w:widowControl/>
-        <w:autoSpaceDE/>
-        <w:autoSpaceDN/>
-        <w:rPr>
-          <w:sz w:val="24"/>
-          <w:szCs w:val="24"/>
-        </w:rPr>
-      </w:pPr>
-    </w:p>
-    <w:p>
-      <w:pPr>
-        <w:widowControl/>
-        <w:autoSpaceDE/>
-        <w:autoSpaceDN/>
-        <w:rPr>
-          <w:sz w:val="24"/>
-          <w:szCs w:val="24"/>
-        </w:rPr>
-      </w:pPr>
-    </w:p>
-    <w:p>
-      <w:pPr>
-        <w:widowControl/>
-        <w:autoSpaceDE/>
-        <w:autoSpaceDN/>
-        <w:rPr>
-          <w:sz w:val="24"/>
-          <w:szCs w:val="24"/>
-        </w:rPr>
-      </w:pPr>
-    </w:p>
-    <w:p>
-      <w:pPr>
-        <w:widowControl/>
-        <w:autoSpaceDE/>
-        <w:autoSpaceDN/>
-        <w:jc w:val="left"/>
-        <w:rPr>
-          <w:sz w:val="24"/>
-          <w:szCs w:val="24"/>
-        </w:rPr>
-      </w:pPr>
-    </w:p>
-    <w:p/>
-    <w:p>
-      <w:pPr>
-        <w:widowControl/>
-        <w:autoSpaceDE/>
-        <w:autoSpaceDN/>
-        <w:jc w:val="center"/>
-        <w:rPr>
-          <w:sz w:val="24"/>
-          <w:szCs w:val="24"/>
-        </w:rPr>
-      </w:pPr>
+        <w:t>h</w:t>
+      </w:r>
     </w:p>
     <w:p/>
     <w:p/>
@@ -527,45 +448,9 @@
     </w:p>
     <w:p>
       <w:pPr>
-        <w:ind w:left="256"/>
         <w:rPr>
           <w:w w:val="105"/>
-          <w:sz w:val="24"/>
-        </w:rPr>
-      </w:pPr>
-    </w:p>
-    <w:p>
-      <w:pPr>
-        <w:ind w:left="256"/>
-        <w:rPr>
-          <w:w w:val="105"/>
-        </w:rPr>
-      </w:pPr>
-      <w:r>
-        <w:rPr>
-          <w:w w:val="105"/>
-        </w:rPr>
-        <w:t>March 13, 2019</w:t>
-      </w:r>
-    </w:p>
-    <w:p>
-      <w:pPr>
-        <w:rPr>
-          <w:w w:val="105"/>
-          <w:sz w:val="24"/>
-        </w:rPr>
-      </w:pPr>
-      <w:r>
-        <w:rPr>
-          <w:w w:val="105"/>
-          <w:sz w:val="24"/>
-        </w:rPr>
-        <w:br w:type="page"/>
-      </w:r>
-    </w:p>
-    <w:p>
-      <w:pPr>
-        <w:pStyle w:val="TOCHeading"/>
+        </w:rPr>
         <w:sectPr>
           <w:type w:val="continuous"/>
           <w:pgSz w:w="11910" w:h="16840"/>
@@ -577,13 +462,567 @@
           <w:titlePg/>
         </w:sectPr>
       </w:pPr>
-    </w:p>
+      <w:r>
+        <w:rPr>
+          <w:w w:val="105"/>
+        </w:rPr>
+        <w:t>March 13, 2019</w:t>
+      </w:r>
+    </w:p>
+    <w:sdt>
+      <w:sdtPr>
+        <w:id w:val="242380907"/>
+        <w:docPartObj>
+          <w:docPartGallery w:val="Table of Contents"/>
+          <w:docPartUnique/>
+        </w:docPartObj>
+      </w:sdtPr>
+      <w:sdtEndPr>
+        <w:rPr>
+          <w:rFonts w:ascii="Times New Roman" w:eastAsia="Times New Roman" w:hAnsi="Times New Roman" w:cs="Times New Roman"/>
+          <w:noProof/>
+          <w:color w:val="000000" w:themeColor="text1"/>
+          <w:szCs w:val="22"/>
+        </w:rPr>
+      </w:sdtEndPr>
+      <w:sdtContent>
+        <w:p>
+          <w:pPr>
+            <w:pStyle w:val="TOCHeading"/>
+          </w:pPr>
+          <w:r>
+            <w:t>Table of Contents</w:t>
+          </w:r>
+        </w:p>
+        <w:p>
+          <w:pPr>
+            <w:pStyle w:val="TOC1"/>
+            <w:tabs>
+              <w:tab w:val="right" w:leader="dot" w:pos="9020"/>
+            </w:tabs>
+            <w:rPr>
+              <w:rFonts w:eastAsiaTheme="minorEastAsia" w:cstheme="minorBidi"/>
+              <w:b w:val="0"/>
+              <w:noProof/>
+              <w:color w:val="auto"/>
+            </w:rPr>
+          </w:pPr>
+          <w:r>
+            <w:rPr>
+              <w:b w:val="0"/>
+            </w:rPr>
+            <w:fldChar w:fldCharType="begin"/>
+          </w:r>
+          <w:r>
+            <w:instrText xml:space="preserve"> TOC \o "1-3" \h \z \u </w:instrText>
+          </w:r>
+          <w:r>
+            <w:rPr>
+              <w:b w:val="0"/>
+            </w:rPr>
+            <w:fldChar w:fldCharType="separate"/>
+          </w:r>
+          <w:hyperlink w:anchor="_Toc3382936" w:history="1">
+            <w:r>
+              <w:rPr>
+                <w:rStyle w:val="Hyperlink"/>
+                <w:noProof/>
+              </w:rPr>
+              <w:t>Problem understanding</w:t>
+            </w:r>
+            <w:r>
+              <w:rPr>
+                <w:noProof/>
+                <w:webHidden/>
+              </w:rPr>
+              <w:tab/>
+            </w:r>
+            <w:r>
+              <w:rPr>
+                <w:noProof/>
+                <w:webHidden/>
+              </w:rPr>
+              <w:fldChar w:fldCharType="begin"/>
+            </w:r>
+            <w:r>
+              <w:rPr>
+                <w:noProof/>
+                <w:webHidden/>
+              </w:rPr>
+              <w:instrText xml:space="preserve"> PAGEREF _Toc3382936 \h </w:instrText>
+            </w:r>
+            <w:r>
+              <w:rPr>
+                <w:noProof/>
+                <w:webHidden/>
+              </w:rPr>
+            </w:r>
+            <w:r>
+              <w:rPr>
+                <w:noProof/>
+                <w:webHidden/>
+              </w:rPr>
+              <w:fldChar w:fldCharType="separate"/>
+            </w:r>
+            <w:r>
+              <w:rPr>
+                <w:noProof/>
+                <w:webHidden/>
+              </w:rPr>
+              <w:t>3</w:t>
+            </w:r>
+            <w:r>
+              <w:rPr>
+                <w:noProof/>
+                <w:webHidden/>
+              </w:rPr>
+              <w:fldChar w:fldCharType="end"/>
+            </w:r>
+          </w:hyperlink>
+        </w:p>
+        <w:p>
+          <w:pPr>
+            <w:pStyle w:val="TOC1"/>
+            <w:tabs>
+              <w:tab w:val="right" w:leader="dot" w:pos="9020"/>
+            </w:tabs>
+            <w:rPr>
+              <w:rFonts w:eastAsiaTheme="minorEastAsia" w:cstheme="minorBidi"/>
+              <w:b w:val="0"/>
+              <w:noProof/>
+              <w:color w:val="auto"/>
+            </w:rPr>
+          </w:pPr>
+          <w:hyperlink w:anchor="_Toc3382937" w:history="1">
+            <w:r>
+              <w:rPr>
+                <w:rStyle w:val="Hyperlink"/>
+                <w:noProof/>
+              </w:rPr>
+              <w:t>Data understanding</w:t>
+            </w:r>
+            <w:r>
+              <w:rPr>
+                <w:noProof/>
+                <w:webHidden/>
+              </w:rPr>
+              <w:tab/>
+            </w:r>
+            <w:r>
+              <w:rPr>
+                <w:noProof/>
+                <w:webHidden/>
+              </w:rPr>
+              <w:fldChar w:fldCharType="begin"/>
+            </w:r>
+            <w:r>
+              <w:rPr>
+                <w:noProof/>
+                <w:webHidden/>
+              </w:rPr>
+              <w:instrText xml:space="preserve"> PAGEREF _Toc3382937 \h </w:instrText>
+            </w:r>
+            <w:r>
+              <w:rPr>
+                <w:noProof/>
+                <w:webHidden/>
+              </w:rPr>
+            </w:r>
+            <w:r>
+              <w:rPr>
+                <w:noProof/>
+                <w:webHidden/>
+              </w:rPr>
+              <w:fldChar w:fldCharType="separate"/>
+            </w:r>
+            <w:r>
+              <w:rPr>
+                <w:noProof/>
+                <w:webHidden/>
+              </w:rPr>
+              <w:t>4</w:t>
+            </w:r>
+            <w:r>
+              <w:rPr>
+                <w:noProof/>
+                <w:webHidden/>
+              </w:rPr>
+              <w:fldChar w:fldCharType="end"/>
+            </w:r>
+          </w:hyperlink>
+        </w:p>
+        <w:p>
+          <w:pPr>
+            <w:pStyle w:val="TOC1"/>
+            <w:tabs>
+              <w:tab w:val="right" w:leader="dot" w:pos="9020"/>
+            </w:tabs>
+            <w:rPr>
+              <w:rFonts w:eastAsiaTheme="minorEastAsia" w:cstheme="minorBidi"/>
+              <w:b w:val="0"/>
+              <w:noProof/>
+              <w:color w:val="auto"/>
+            </w:rPr>
+          </w:pPr>
+          <w:hyperlink w:anchor="_Toc3382938" w:history="1">
+            <w:r>
+              <w:rPr>
+                <w:rStyle w:val="Hyperlink"/>
+                <w:noProof/>
+              </w:rPr>
+              <w:t>Data preparation</w:t>
+            </w:r>
+            <w:r>
+              <w:rPr>
+                <w:noProof/>
+                <w:webHidden/>
+              </w:rPr>
+              <w:tab/>
+            </w:r>
+            <w:r>
+              <w:rPr>
+                <w:noProof/>
+                <w:webHidden/>
+              </w:rPr>
+              <w:fldChar w:fldCharType="begin"/>
+            </w:r>
+            <w:r>
+              <w:rPr>
+                <w:noProof/>
+                <w:webHidden/>
+              </w:rPr>
+              <w:instrText xml:space="preserve"> PAGEREF _Toc3382938 \h </w:instrText>
+            </w:r>
+            <w:r>
+              <w:rPr>
+                <w:noProof/>
+                <w:webHidden/>
+              </w:rPr>
+            </w:r>
+            <w:r>
+              <w:rPr>
+                <w:noProof/>
+                <w:webHidden/>
+              </w:rPr>
+              <w:fldChar w:fldCharType="separate"/>
+            </w:r>
+            <w:r>
+              <w:rPr>
+                <w:noProof/>
+                <w:webHidden/>
+              </w:rPr>
+              <w:t>5</w:t>
+            </w:r>
+            <w:r>
+              <w:rPr>
+                <w:noProof/>
+                <w:webHidden/>
+              </w:rPr>
+              <w:fldChar w:fldCharType="end"/>
+            </w:r>
+          </w:hyperlink>
+        </w:p>
+        <w:p>
+          <w:pPr>
+            <w:pStyle w:val="TOC1"/>
+            <w:tabs>
+              <w:tab w:val="right" w:leader="dot" w:pos="9020"/>
+            </w:tabs>
+            <w:rPr>
+              <w:rFonts w:eastAsiaTheme="minorEastAsia" w:cstheme="minorBidi"/>
+              <w:b w:val="0"/>
+              <w:noProof/>
+              <w:color w:val="auto"/>
+            </w:rPr>
+          </w:pPr>
+          <w:hyperlink w:anchor="_Toc3382939" w:history="1">
+            <w:r>
+              <w:rPr>
+                <w:rStyle w:val="Hyperlink"/>
+                <w:noProof/>
+              </w:rPr>
+              <w:t>Modeling</w:t>
+            </w:r>
+            <w:r>
+              <w:rPr>
+                <w:noProof/>
+                <w:webHidden/>
+              </w:rPr>
+              <w:tab/>
+            </w:r>
+            <w:r>
+              <w:rPr>
+                <w:noProof/>
+                <w:webHidden/>
+              </w:rPr>
+              <w:fldChar w:fldCharType="begin"/>
+            </w:r>
+            <w:r>
+              <w:rPr>
+                <w:noProof/>
+                <w:webHidden/>
+              </w:rPr>
+              <w:instrText xml:space="preserve"> PAGEREF _Toc3382939 \h </w:instrText>
+            </w:r>
+            <w:r>
+              <w:rPr>
+                <w:noProof/>
+                <w:webHidden/>
+              </w:rPr>
+            </w:r>
+            <w:r>
+              <w:rPr>
+                <w:noProof/>
+                <w:webHidden/>
+              </w:rPr>
+              <w:fldChar w:fldCharType="separate"/>
+            </w:r>
+            <w:r>
+              <w:rPr>
+                <w:noProof/>
+                <w:webHidden/>
+              </w:rPr>
+              <w:t>6</w:t>
+            </w:r>
+            <w:r>
+              <w:rPr>
+                <w:noProof/>
+                <w:webHidden/>
+              </w:rPr>
+              <w:fldChar w:fldCharType="end"/>
+            </w:r>
+          </w:hyperlink>
+        </w:p>
+        <w:p>
+          <w:pPr>
+            <w:pStyle w:val="TOC1"/>
+            <w:tabs>
+              <w:tab w:val="right" w:leader="dot" w:pos="9020"/>
+            </w:tabs>
+            <w:rPr>
+              <w:rFonts w:eastAsiaTheme="minorEastAsia" w:cstheme="minorBidi"/>
+              <w:b w:val="0"/>
+              <w:noProof/>
+              <w:color w:val="auto"/>
+            </w:rPr>
+          </w:pPr>
+          <w:hyperlink w:anchor="_Toc3382940" w:history="1">
+            <w:r>
+              <w:rPr>
+                <w:rStyle w:val="Hyperlink"/>
+                <w:noProof/>
+              </w:rPr>
+              <w:t>Evaluation</w:t>
+            </w:r>
+            <w:r>
+              <w:rPr>
+                <w:noProof/>
+                <w:webHidden/>
+              </w:rPr>
+              <w:tab/>
+            </w:r>
+            <w:r>
+              <w:rPr>
+                <w:noProof/>
+                <w:webHidden/>
+              </w:rPr>
+              <w:fldChar w:fldCharType="begin"/>
+            </w:r>
+            <w:r>
+              <w:rPr>
+                <w:noProof/>
+                <w:webHidden/>
+              </w:rPr>
+              <w:instrText xml:space="preserve"> PAGEREF _Toc3382940 \h </w:instrText>
+            </w:r>
+            <w:r>
+              <w:rPr>
+                <w:noProof/>
+                <w:webHidden/>
+              </w:rPr>
+            </w:r>
+            <w:r>
+              <w:rPr>
+                <w:noProof/>
+                <w:webHidden/>
+              </w:rPr>
+              <w:fldChar w:fldCharType="separate"/>
+            </w:r>
+            <w:r>
+              <w:rPr>
+                <w:noProof/>
+                <w:webHidden/>
+              </w:rPr>
+              <w:t>7</w:t>
+            </w:r>
+            <w:r>
+              <w:rPr>
+                <w:noProof/>
+                <w:webHidden/>
+              </w:rPr>
+              <w:fldChar w:fldCharType="end"/>
+            </w:r>
+          </w:hyperlink>
+        </w:p>
+        <w:p>
+          <w:pPr>
+            <w:pStyle w:val="TOC1"/>
+            <w:tabs>
+              <w:tab w:val="right" w:leader="dot" w:pos="9020"/>
+            </w:tabs>
+            <w:rPr>
+              <w:rFonts w:eastAsiaTheme="minorEastAsia" w:cstheme="minorBidi"/>
+              <w:b w:val="0"/>
+              <w:noProof/>
+              <w:color w:val="auto"/>
+            </w:rPr>
+          </w:pPr>
+          <w:hyperlink w:anchor="_Toc3382941" w:history="1">
+            <w:r>
+              <w:rPr>
+                <w:rStyle w:val="Hyperlink"/>
+                <w:noProof/>
+              </w:rPr>
+              <w:t>Deployment</w:t>
+            </w:r>
+            <w:r>
+              <w:rPr>
+                <w:noProof/>
+                <w:webHidden/>
+              </w:rPr>
+              <w:tab/>
+            </w:r>
+            <w:r>
+              <w:rPr>
+                <w:noProof/>
+                <w:webHidden/>
+              </w:rPr>
+              <w:fldChar w:fldCharType="begin"/>
+            </w:r>
+            <w:r>
+              <w:rPr>
+                <w:noProof/>
+                <w:webHidden/>
+              </w:rPr>
+              <w:instrText xml:space="preserve"> PAGEREF _Toc3382941 \h </w:instrText>
+            </w:r>
+            <w:r>
+              <w:rPr>
+                <w:noProof/>
+                <w:webHidden/>
+              </w:rPr>
+            </w:r>
+            <w:r>
+              <w:rPr>
+                <w:noProof/>
+                <w:webHidden/>
+              </w:rPr>
+              <w:fldChar w:fldCharType="separate"/>
+            </w:r>
+            <w:r>
+              <w:rPr>
+                <w:noProof/>
+                <w:webHidden/>
+              </w:rPr>
+              <w:t>8</w:t>
+            </w:r>
+            <w:r>
+              <w:rPr>
+                <w:noProof/>
+                <w:webHidden/>
+              </w:rPr>
+              <w:fldChar w:fldCharType="end"/>
+            </w:r>
+          </w:hyperlink>
+        </w:p>
+        <w:p>
+          <w:pPr>
+            <w:pStyle w:val="TOC1"/>
+            <w:tabs>
+              <w:tab w:val="right" w:leader="dot" w:pos="9020"/>
+            </w:tabs>
+            <w:rPr>
+              <w:rFonts w:eastAsiaTheme="minorEastAsia" w:cstheme="minorBidi"/>
+              <w:b w:val="0"/>
+              <w:noProof/>
+              <w:color w:val="auto"/>
+            </w:rPr>
+          </w:pPr>
+          <w:hyperlink w:anchor="_Toc3382942" w:history="1">
+            <w:r>
+              <w:rPr>
+                <w:rStyle w:val="Hyperlink"/>
+                <w:noProof/>
+              </w:rPr>
+              <w:t>Sources:</w:t>
+            </w:r>
+            <w:r>
+              <w:rPr>
+                <w:noProof/>
+                <w:webHidden/>
+              </w:rPr>
+              <w:tab/>
+            </w:r>
+            <w:r>
+              <w:rPr>
+                <w:noProof/>
+                <w:webHidden/>
+              </w:rPr>
+              <w:fldChar w:fldCharType="begin"/>
+            </w:r>
+            <w:r>
+              <w:rPr>
+                <w:noProof/>
+                <w:webHidden/>
+              </w:rPr>
+              <w:instrText xml:space="preserve"> PAGEREF _Toc3382942 \h </w:instrText>
+            </w:r>
+            <w:r>
+              <w:rPr>
+                <w:noProof/>
+                <w:webHidden/>
+              </w:rPr>
+            </w:r>
+            <w:r>
+              <w:rPr>
+                <w:noProof/>
+                <w:webHidden/>
+              </w:rPr>
+              <w:fldChar w:fldCharType="separate"/>
+            </w:r>
+            <w:r>
+              <w:rPr>
+                <w:noProof/>
+                <w:webHidden/>
+              </w:rPr>
+              <w:t>9</w:t>
+            </w:r>
+            <w:r>
+              <w:rPr>
+                <w:noProof/>
+                <w:webHidden/>
+              </w:rPr>
+              <w:fldChar w:fldCharType="end"/>
+            </w:r>
+          </w:hyperlink>
+        </w:p>
+        <w:p>
+          <w:r>
+            <w:rPr>
+              <w:b/>
+              <w:bCs/>
+              <w:noProof/>
+            </w:rPr>
+            <w:fldChar w:fldCharType="end"/>
+          </w:r>
+        </w:p>
+      </w:sdtContent>
+    </w:sdt>
     <w:p>
       <w:pPr>
         <w:jc w:val="left"/>
       </w:pPr>
       <w:r>
-        <w:lastRenderedPageBreak/>
         <w:br w:type="page"/>
       </w:r>
     </w:p>
@@ -592,11 +1031,13 @@
         <w:pStyle w:val="Heading1"/>
       </w:pPr>
       <w:bookmarkStart w:id="0" w:name="_Toc3370992"/>
+      <w:bookmarkStart w:id="1" w:name="_Toc3382936"/>
       <w:r>
         <w:lastRenderedPageBreak/>
         <w:t>Problem understanding</w:t>
       </w:r>
       <w:bookmarkEnd w:id="0"/>
+      <w:bookmarkEnd w:id="1"/>
     </w:p>
     <w:p>
       <w:pPr>
@@ -609,46 +1050,38 @@
         <w:t>ation in Ukraine. It has diverse</w:t>
       </w:r>
       <w:r>
-        <w:t xml:space="preserve"> data, starting from …  up to </w:t>
-      </w:r>
-      <w:proofErr w:type="gramStart"/>
-      <w:r>
-        <w:t>… .</w:t>
-      </w:r>
-      <w:proofErr w:type="gramEnd"/>
+        <w:t xml:space="preserve"> data, starting from …  up to … . </w:t>
+      </w:r>
+    </w:p>
+    <w:p>
+      <w:pPr>
+        <w:ind w:firstLine="720"/>
+      </w:pPr>
+      <w:r>
+        <w:t xml:space="preserve">I’ve choose this dataset because it is </w:t>
+      </w:r>
+      <w:r>
+        <w:t xml:space="preserve">compelling </w:t>
+      </w:r>
+      <w:r>
+        <w:t xml:space="preserve">and </w:t>
+      </w:r>
+      <w:r>
+        <w:t>indispensable</w:t>
+      </w:r>
       <w:r>
         <w:t xml:space="preserve"> </w:t>
       </w:r>
-    </w:p>
-    <w:p>
-      <w:pPr>
-        <w:ind w:firstLine="720"/>
-      </w:pPr>
-      <w:r>
-        <w:t xml:space="preserve">I’ve choose this dataset because it is </w:t>
-      </w:r>
-      <w:r>
-        <w:t xml:space="preserve">compelling </w:t>
-      </w:r>
-      <w:r>
-        <w:t xml:space="preserve">and </w:t>
-      </w:r>
-      <w:r>
-        <w:t>indispensable</w:t>
+      <w:r>
+        <w:t xml:space="preserve">personally </w:t>
+      </w:r>
+      <w:r>
+        <w:t>to me to get a deeper understanding of the state of education in my native country via building various statistical and predictive models.</w:t>
       </w:r>
       <w:r>
         <w:t xml:space="preserve"> </w:t>
       </w:r>
       <w:r>
-        <w:t xml:space="preserve">personally </w:t>
-      </w:r>
-      <w:r>
-        <w:t>to me to get a deeper understanding of the state of education in my native country via building various statistical and predictive models.</w:t>
-      </w:r>
-      <w:r>
-        <w:t xml:space="preserve"> </w:t>
-      </w:r>
-      <w:r>
         <w:t xml:space="preserve">The reason of such interest is in an increasing number of debates over the quality of education in Ukraine, its relevance comparing </w:t>
       </w:r>
       <w:r>
@@ -687,8 +1120,6 @@
       <w:r>
         <w:t xml:space="preserve">to get relevant information and to build a genuine models using independent data, collected by UNESCO. </w:t>
       </w:r>
-      <w:bookmarkStart w:id="1" w:name="_GoBack"/>
-      <w:bookmarkEnd w:id="1"/>
     </w:p>
     <w:p>
       <w:pPr>
@@ -775,11 +1206,13 @@
         <w:pStyle w:val="Heading1"/>
       </w:pPr>
       <w:bookmarkStart w:id="2" w:name="_Toc3370993"/>
+      <w:bookmarkStart w:id="3" w:name="_Toc3382937"/>
       <w:r>
         <w:lastRenderedPageBreak/>
         <w:t>Data understanding</w:t>
       </w:r>
       <w:bookmarkEnd w:id="2"/>
+      <w:bookmarkEnd w:id="3"/>
     </w:p>
     <w:p>
       <w:r>
@@ -859,12 +1292,14 @@
       <w:pPr>
         <w:pStyle w:val="Heading1"/>
       </w:pPr>
-      <w:bookmarkStart w:id="3" w:name="_Toc3370994"/>
+      <w:bookmarkStart w:id="4" w:name="_Toc3370994"/>
+      <w:bookmarkStart w:id="5" w:name="_Toc3382938"/>
       <w:r>
         <w:lastRenderedPageBreak/>
         <w:t>Data preparation</w:t>
       </w:r>
-      <w:bookmarkEnd w:id="3"/>
+      <w:bookmarkEnd w:id="4"/>
+      <w:bookmarkEnd w:id="5"/>
     </w:p>
     <w:p>
       <w:pPr>
@@ -878,12 +1313,14 @@
       <w:pPr>
         <w:pStyle w:val="Heading1"/>
       </w:pPr>
-      <w:bookmarkStart w:id="4" w:name="_Toc3370995"/>
+      <w:bookmarkStart w:id="6" w:name="_Toc3370995"/>
+      <w:bookmarkStart w:id="7" w:name="_Toc3382939"/>
       <w:r>
         <w:lastRenderedPageBreak/>
         <w:t>Modeling</w:t>
       </w:r>
-      <w:bookmarkEnd w:id="4"/>
+      <w:bookmarkEnd w:id="6"/>
+      <w:bookmarkEnd w:id="7"/>
     </w:p>
     <w:p>
       <w:pPr>
@@ -897,12 +1334,14 @@
       <w:pPr>
         <w:pStyle w:val="Heading1"/>
       </w:pPr>
-      <w:bookmarkStart w:id="5" w:name="_Toc3370996"/>
+      <w:bookmarkStart w:id="8" w:name="_Toc3370996"/>
+      <w:bookmarkStart w:id="9" w:name="_Toc3382940"/>
       <w:r>
         <w:lastRenderedPageBreak/>
         <w:t>Evaluation</w:t>
       </w:r>
-      <w:bookmarkEnd w:id="5"/>
+      <w:bookmarkEnd w:id="8"/>
+      <w:bookmarkEnd w:id="9"/>
     </w:p>
     <w:p>
       <w:pPr>
@@ -916,18 +1355,155 @@
       <w:pPr>
         <w:pStyle w:val="Heading1"/>
       </w:pPr>
-      <w:bookmarkStart w:id="6" w:name="_Toc3370997"/>
+      <w:bookmarkStart w:id="10" w:name="_Toc3370997"/>
+      <w:bookmarkStart w:id="11" w:name="_Toc3382941"/>
       <w:r>
         <w:lastRenderedPageBreak/>
         <w:t>Deployment</w:t>
       </w:r>
-      <w:bookmarkEnd w:id="6"/>
-    </w:p>
-    <w:p>
-      <w:pPr>
+      <w:bookmarkEnd w:id="10"/>
+      <w:bookmarkEnd w:id="11"/>
+    </w:p>
+    <w:p>
+      <w:pPr>
+        <w:ind w:firstLine="720"/>
         <w:jc w:val="left"/>
       </w:pPr>
       <w:r>
+        <w:t xml:space="preserve">To </w:t>
+      </w:r>
+      <w:r>
+        <w:t xml:space="preserve">make the work with the project more structured and efficient I’ve created a github repository that hosts report file, data and R code itself.  It could be accessed via the link: </w:t>
+      </w:r>
+      <w:hyperlink r:id="rId11" w:history="1">
+        <w:r>
+          <w:rPr>
+            <w:rStyle w:val="Hyperlink"/>
+          </w:rPr>
+          <w:t>https://github.com/KrisKuliv/MLDM_Data_Mining</w:t>
+        </w:r>
+      </w:hyperlink>
+      <w:r>
+        <w:br/>
+      </w:r>
+    </w:p>
+    <w:p>
+      <w:pPr>
+        <w:jc w:val="left"/>
+      </w:pPr>
+      <w:r>
+        <w:t>There exist three branches:</w:t>
+      </w:r>
+    </w:p>
+    <w:p>
+      <w:pPr>
+        <w:pStyle w:val="ListParagraph"/>
+        <w:numPr>
+          <w:ilvl w:val="0"/>
+          <w:numId w:val="5"/>
+        </w:numPr>
+      </w:pPr>
+      <w:r>
+        <w:rPr>
+          <w:b/>
+        </w:rPr>
+        <w:t>Master branch</w:t>
+      </w:r>
+      <w:r>
+        <w:t xml:space="preserve"> with the final version of the project</w:t>
+      </w:r>
+    </w:p>
+    <w:p>
+      <w:pPr>
+        <w:pStyle w:val="ListParagraph"/>
+        <w:numPr>
+          <w:ilvl w:val="0"/>
+          <w:numId w:val="5"/>
+        </w:numPr>
+      </w:pPr>
+      <w:r>
+        <w:rPr>
+          <w:b/>
+        </w:rPr>
+        <w:t>Docs branch</w:t>
+      </w:r>
+      <w:r>
+        <w:t xml:space="preserve"> where only report file is stored</w:t>
+      </w:r>
+    </w:p>
+    <w:p>
+      <w:pPr>
+        <w:pStyle w:val="ListParagraph"/>
+        <w:numPr>
+          <w:ilvl w:val="0"/>
+          <w:numId w:val="5"/>
+        </w:numPr>
+      </w:pPr>
+      <w:r>
+        <w:rPr>
+          <w:b/>
+        </w:rPr>
+        <w:t>Data_code branch</w:t>
+      </w:r>
+      <w:r>
+        <w:t xml:space="preserve"> wh</w:t>
+      </w:r>
+      <w:r>
+        <w:t>e</w:t>
+      </w:r>
+      <w:r>
+        <w:t>re R project files are stored</w:t>
+      </w:r>
+    </w:p>
+    <w:p>
+      <w:r>
+        <w:t>I’ve also created an R package that can be accessed via the command:</w:t>
+      </w:r>
+    </w:p>
+    <w:p>
+      <w:pPr>
+        <w:pStyle w:val="ListParagraph"/>
+        <w:numPr>
+          <w:ilvl w:val="0"/>
+          <w:numId w:val="6"/>
+        </w:numPr>
+      </w:pPr>
+    </w:p>
+    <w:p>
+      <w:pPr>
+        <w:ind w:firstLine="720"/>
+      </w:pPr>
+      <w:r>
+        <w:t xml:space="preserve">Working with git repository helped me to keep all changes secure and not to be afraid of loosing </w:t>
+      </w:r>
+      <w:r>
+        <w:t xml:space="preserve">any </w:t>
+      </w:r>
+      <w:r>
+        <w:t xml:space="preserve">precious results. It is also interesting to check the statistics of commits to understand the personal productivity level. </w:t>
+      </w:r>
+    </w:p>
+    <w:p>
+      <w:pPr>
+        <w:ind w:firstLine="720"/>
+      </w:pPr>
+      <w:r>
+        <w:t>As using git is a best-practice in the biggest part of IT companies, working with this project also made me train my git-usage skills.</w:t>
+      </w:r>
+    </w:p>
+    <w:p/>
+    <w:p/>
+    <w:p/>
+    <w:p>
+      <w:pPr>
+        <w:jc w:val="left"/>
+      </w:pPr>
+    </w:p>
+    <w:p>
+      <w:pPr>
+        <w:jc w:val="left"/>
+      </w:pPr>
+      <w:r>
         <w:br w:type="page"/>
       </w:r>
     </w:p>
@@ -935,12 +1511,14 @@
       <w:pPr>
         <w:pStyle w:val="Heading1"/>
       </w:pPr>
-      <w:bookmarkStart w:id="7" w:name="_Toc3370998"/>
+      <w:bookmarkStart w:id="12" w:name="_Toc3370998"/>
+      <w:bookmarkStart w:id="13" w:name="_Toc3382942"/>
       <w:r>
         <w:lastRenderedPageBreak/>
         <w:t>Sources:</w:t>
       </w:r>
-      <w:bookmarkEnd w:id="7"/>
+      <w:bookmarkEnd w:id="12"/>
+      <w:bookmarkEnd w:id="13"/>
     </w:p>
     <w:p>
       <w:pPr>
@@ -955,7 +1533,7 @@
         <w:rPr>
           <w:shd w:val="clear" w:color="auto" w:fill="FFFFFF"/>
         </w:rPr>
-        <w:t>"Ukraine - Sustainable development, Education, Demographic and Socioeconomic Indicators - Humanitarian Data Exchange", </w:t>
+        <w:t>Ukraine - Sustainable development, Education, Demographic and Socioeconomic Indicators - Humanitarian Data Exchange. </w:t>
       </w:r>
       <w:r>
         <w:rPr>
@@ -969,7 +1547,7 @@
         <w:rPr>
           <w:shd w:val="clear" w:color="auto" w:fill="FFFFFF"/>
         </w:rPr>
-        <w:t>, 2019. [Online]. Available: https://data.humdata.org/dataset/unesco-indicators-for-ukraine. [Accessed: 13- Mar- 2019].</w:t>
+        <w:t>, 2019. https://data.humdata.org/dataset/unesco-indicators-for-ukraine.</w:t>
       </w:r>
     </w:p>
     <w:p>
@@ -985,7 +1563,7 @@
         <w:rPr>
           <w:shd w:val="clear" w:color="auto" w:fill="FFFFFF"/>
         </w:rPr>
-        <w:t>V. Romeo, "Preparing the data for modelling with R", </w:t>
+        <w:t>Romeo, V. Preparing the data for modelling with R. </w:t>
       </w:r>
       <w:r>
         <w:rPr>
@@ -999,7 +1577,7 @@
         <w:rPr>
           <w:shd w:val="clear" w:color="auto" w:fill="FFFFFF"/>
         </w:rPr>
-        <w:t>, 2019. [Online]. Available: https://www.r-bloggers.com/preparing-the-data-for-modelling-with-r/. [Accessed: 13- Mar- 2019].</w:t>
+        <w:t>, 2019. https://www.r-bloggers.com/preparing-the-data-for-modelling-with-r/.</w:t>
       </w:r>
     </w:p>
     <w:p>
@@ -1015,7 +1593,7 @@
         <w:rPr>
           <w:shd w:val="clear" w:color="auto" w:fill="FFFFFF"/>
         </w:rPr>
-        <w:t>"Data Preparation — A crucial step in Data Mining", </w:t>
+        <w:t>15 Easy Solutions To Your Data Frame Problems In R. </w:t>
       </w:r>
       <w:r>
         <w:rPr>
@@ -1023,13 +1601,13 @@
           <w:iCs/>
           <w:shd w:val="clear" w:color="auto" w:fill="FFFFFF"/>
         </w:rPr>
-        <w:t>Medium</w:t>
+        <w:t>R-bloggers</w:t>
       </w:r>
       <w:r>
         <w:rPr>
           <w:shd w:val="clear" w:color="auto" w:fill="FFFFFF"/>
         </w:rPr>
-        <w:t>, 2019. [Online]. Available: https://medium.com/@chhavi.saluja1401/data-preparation-a-crucial-step-in-data-mining-dba35772f281. [Accessed: 13- Mar- 2019].</w:t>
+        <w:t>, 2019. https://www.r-bloggers.com/15-easy-solutions-to-your-data-frame-problems-in-r/.</w:t>
       </w:r>
     </w:p>
     <w:p>
@@ -1045,7 +1623,7 @@
         <w:rPr>
           <w:shd w:val="clear" w:color="auto" w:fill="FFFFFF"/>
         </w:rPr>
-        <w:t>"The 10 Mining Techniques Data Scientists Need for Their Toolbox", </w:t>
+        <w:t>Data Preparation — A crucial step in Data Mining. </w:t>
       </w:r>
       <w:r>
         <w:rPr>
@@ -1053,13 +1631,13 @@
           <w:iCs/>
           <w:shd w:val="clear" w:color="auto" w:fill="FFFFFF"/>
         </w:rPr>
-        <w:t>Towards Data Science</w:t>
+        <w:t>Medium</w:t>
       </w:r>
       <w:r>
         <w:rPr>
           <w:shd w:val="clear" w:color="auto" w:fill="FFFFFF"/>
         </w:rPr>
-        <w:t>, 2019. [Online]. Available: https://towardsdatascience.com/the-10-mining-techniques-data-scientists-need-for-their-toolbox-ae15a5733b02. [Accessed: 13- Mar- 2019].</w:t>
+        <w:t>, 2019. https://medium.com/@chhavi.saluja1401/data-preparation-a-crucial-step-in-data-mining-dba35772f281.</w:t>
       </w:r>
     </w:p>
     <w:p>
@@ -1075,21 +1653,7 @@
         <w:rPr>
           <w:shd w:val="clear" w:color="auto" w:fill="FFFFFF"/>
         </w:rPr>
-        <w:t xml:space="preserve">"8 Data Mining Techniques You Must Learn </w:t>
-      </w:r>
-      <w:proofErr w:type="gramStart"/>
-      <w:r>
-        <w:rPr>
-          <w:shd w:val="clear" w:color="auto" w:fill="FFFFFF"/>
-        </w:rPr>
-        <w:t>To</w:t>
-      </w:r>
-      <w:proofErr w:type="gramEnd"/>
-      <w:r>
-        <w:rPr>
-          <w:shd w:val="clear" w:color="auto" w:fill="FFFFFF"/>
-        </w:rPr>
-        <w:t xml:space="preserve"> Succeed In Business", </w:t>
+        <w:t>The 10 Mining Techniques Data Scientists Need for Their Toolbox. </w:t>
       </w:r>
       <w:r>
         <w:rPr>
@@ -1097,13 +1661,13 @@
           <w:iCs/>
           <w:shd w:val="clear" w:color="auto" w:fill="FFFFFF"/>
         </w:rPr>
-        <w:t>Medium</w:t>
+        <w:t>Towards Data Science</w:t>
       </w:r>
       <w:r>
         <w:rPr>
           <w:shd w:val="clear" w:color="auto" w:fill="FFFFFF"/>
         </w:rPr>
-        <w:t>, 2019. [Online]. Available: https://medium.com/@onix_systems/8-data-mining-techniques-you-must-learn-to-succeed-in-business-ae4032bf6469. [Accessed: 13- Mar- 2019].</w:t>
+        <w:t>, 2019. https://towardsdatascience.com/the-10-mining-techniques-data-scientists-need-for-their-toolbox-ae15a5733b02.</w:t>
       </w:r>
     </w:p>
     <w:p>
@@ -1119,21 +1683,7 @@
         <w:rPr>
           <w:shd w:val="clear" w:color="auto" w:fill="FFFFFF"/>
         </w:rPr>
-        <w:t xml:space="preserve">"15 Easy Solutions </w:t>
-      </w:r>
-      <w:proofErr w:type="gramStart"/>
-      <w:r>
-        <w:rPr>
-          <w:shd w:val="clear" w:color="auto" w:fill="FFFFFF"/>
-        </w:rPr>
-        <w:t>To</w:t>
-      </w:r>
-      <w:proofErr w:type="gramEnd"/>
-      <w:r>
-        <w:rPr>
-          <w:shd w:val="clear" w:color="auto" w:fill="FFFFFF"/>
-        </w:rPr>
-        <w:t xml:space="preserve"> Your Data Frame Problems In R", </w:t>
+        <w:t>8 Data Mining Techniques You Must Learn To Succeed In Business. </w:t>
       </w:r>
       <w:r>
         <w:rPr>
@@ -1141,19 +1691,76 @@
           <w:iCs/>
           <w:shd w:val="clear" w:color="auto" w:fill="FFFFFF"/>
         </w:rPr>
+        <w:t>Medium</w:t>
+      </w:r>
+      <w:r>
+        <w:rPr>
+          <w:shd w:val="clear" w:color="auto" w:fill="FFFFFF"/>
+        </w:rPr>
+        <w:t>, 2019. https://medium.com/@onix_systems/8-data-mining-techniques-you-must-learn-to-succeed-in-business-ae4032bf6469.</w:t>
+      </w:r>
+    </w:p>
+    <w:p>
+      <w:pPr>
+        <w:pStyle w:val="ListParagraph"/>
+        <w:rPr>
+          <w:color w:val="auto"/>
+          <w:sz w:val="24"/>
+          <w:szCs w:val="24"/>
+        </w:rPr>
+      </w:pPr>
+      <w:r>
+        <w:rPr>
+          <w:shd w:val="clear" w:color="auto" w:fill="FFFFFF"/>
+        </w:rPr>
+        <w:t>Google's R Style Guide. </w:t>
+      </w:r>
+      <w:r>
+        <w:rPr>
+          <w:i/>
+          <w:iCs/>
+          <w:shd w:val="clear" w:color="auto" w:fill="FFFFFF"/>
+        </w:rPr>
+        <w:t>Google.github.io</w:t>
+      </w:r>
+      <w:r>
+        <w:rPr>
+          <w:shd w:val="clear" w:color="auto" w:fill="FFFFFF"/>
+        </w:rPr>
+        <w:t>, 2019. https://google.github.io/styleguide/Rguide.xml#filenames.</w:t>
+      </w:r>
+    </w:p>
+    <w:p>
+      <w:pPr>
+        <w:pStyle w:val="ListParagraph"/>
+        <w:rPr>
+          <w:color w:val="auto"/>
+          <w:sz w:val="24"/>
+          <w:szCs w:val="24"/>
+        </w:rPr>
+      </w:pPr>
+      <w:r>
+        <w:rPr>
+          <w:shd w:val="clear" w:color="auto" w:fill="FFFFFF"/>
+        </w:rPr>
+        <w:t>R, R. Consistent naming conventions in R. </w:t>
+      </w:r>
+      <w:r>
+        <w:rPr>
+          <w:i/>
+          <w:iCs/>
+          <w:shd w:val="clear" w:color="auto" w:fill="FFFFFF"/>
+        </w:rPr>
         <w:t>R-bloggers</w:t>
       </w:r>
       <w:r>
         <w:rPr>
           <w:shd w:val="clear" w:color="auto" w:fill="FFFFFF"/>
         </w:rPr>
-        <w:t>, 2019. [Online]. Available: https://www.r-bloggers.com/15-easy-solutions-to-your-data-frame-problems-in-r/. [Accessed: 13- Mar- 2019].</w:t>
-      </w:r>
-    </w:p>
-    <w:p>
-      <w:pPr>
-        <w:pStyle w:val="ListParagraph"/>
-      </w:pPr>
+        <w:t>, 2019. https://www.r-bloggers.com/consistent-naming-conventions-in-r/.</w:t>
+      </w:r>
+      <w:bookmarkStart w:id="14" w:name="_GoBack"/>
+      <w:bookmarkEnd w:id="14"/>
     </w:p>
     <w:p/>
     <w:sectPr>
@@ -1257,7 +1864,7 @@
         <w:rStyle w:val="PageNumber"/>
         <w:noProof/>
       </w:rPr>
-      <w:t>3</w:t>
+      <w:t>9</w:t>
     </w:r>
     <w:r>
       <w:rPr>
@@ -1647,6 +2254,232 @@
       </w:pPr>
     </w:lvl>
   </w:abstractNum>
+  <w:abstractNum w:abstractNumId="4">
+    <w:nsid w:val="41510475"/>
+    <w:multiLevelType w:val="hybridMultilevel"/>
+    <w:tmpl w:val="6A2CA5CC"/>
+    <w:lvl w:ilvl="0" w:tplc="04090001">
+      <w:start w:val="1"/>
+      <w:numFmt w:val="bullet"/>
+      <w:lvlText w:val=""/>
+      <w:lvlJc w:val="left"/>
+      <w:pPr>
+        <w:ind w:left="720" w:hanging="360"/>
+      </w:pPr>
+      <w:rPr>
+        <w:rFonts w:ascii="Symbol" w:hAnsi="Symbol" w:hint="default"/>
+      </w:rPr>
+    </w:lvl>
+    <w:lvl w:ilvl="1" w:tplc="04090003" w:tentative="1">
+      <w:start w:val="1"/>
+      <w:numFmt w:val="bullet"/>
+      <w:lvlText w:val="o"/>
+      <w:lvlJc w:val="left"/>
+      <w:pPr>
+        <w:ind w:left="1440" w:hanging="360"/>
+      </w:pPr>
+      <w:rPr>
+        <w:rFonts w:ascii="Courier New" w:hAnsi="Courier New" w:cs="Courier New" w:hint="default"/>
+      </w:rPr>
+    </w:lvl>
+    <w:lvl w:ilvl="2" w:tplc="04090005" w:tentative="1">
+      <w:start w:val="1"/>
+      <w:numFmt w:val="bullet"/>
+      <w:lvlText w:val=""/>
+      <w:lvlJc w:val="left"/>
+      <w:pPr>
+        <w:ind w:left="2160" w:hanging="360"/>
+      </w:pPr>
+      <w:rPr>
+        <w:rFonts w:ascii="Wingdings" w:hAnsi="Wingdings" w:hint="default"/>
+      </w:rPr>
+    </w:lvl>
+    <w:lvl w:ilvl="3" w:tplc="04090001" w:tentative="1">
+      <w:start w:val="1"/>
+      <w:numFmt w:val="bullet"/>
+      <w:lvlText w:val=""/>
+      <w:lvlJc w:val="left"/>
+      <w:pPr>
+        <w:ind w:left="2880" w:hanging="360"/>
+      </w:pPr>
+      <w:rPr>
+        <w:rFonts w:ascii="Symbol" w:hAnsi="Symbol" w:hint="default"/>
+      </w:rPr>
+    </w:lvl>
+    <w:lvl w:ilvl="4" w:tplc="04090003" w:tentative="1">
+      <w:start w:val="1"/>
+      <w:numFmt w:val="bullet"/>
+      <w:lvlText w:val="o"/>
+      <w:lvlJc w:val="left"/>
+      <w:pPr>
+        <w:ind w:left="3600" w:hanging="360"/>
+      </w:pPr>
+      <w:rPr>
+        <w:rFonts w:ascii="Courier New" w:hAnsi="Courier New" w:cs="Courier New" w:hint="default"/>
+      </w:rPr>
+    </w:lvl>
+    <w:lvl w:ilvl="5" w:tplc="04090005" w:tentative="1">
+      <w:start w:val="1"/>
+      <w:numFmt w:val="bullet"/>
+      <w:lvlText w:val=""/>
+      <w:lvlJc w:val="left"/>
+      <w:pPr>
+        <w:ind w:left="4320" w:hanging="360"/>
+      </w:pPr>
+      <w:rPr>
+        <w:rFonts w:ascii="Wingdings" w:hAnsi="Wingdings" w:hint="default"/>
+      </w:rPr>
+    </w:lvl>
+    <w:lvl w:ilvl="6" w:tplc="04090001" w:tentative="1">
+      <w:start w:val="1"/>
+      <w:numFmt w:val="bullet"/>
+      <w:lvlText w:val=""/>
+      <w:lvlJc w:val="left"/>
+      <w:pPr>
+        <w:ind w:left="5040" w:hanging="360"/>
+      </w:pPr>
+      <w:rPr>
+        <w:rFonts w:ascii="Symbol" w:hAnsi="Symbol" w:hint="default"/>
+      </w:rPr>
+    </w:lvl>
+    <w:lvl w:ilvl="7" w:tplc="04090003" w:tentative="1">
+      <w:start w:val="1"/>
+      <w:numFmt w:val="bullet"/>
+      <w:lvlText w:val="o"/>
+      <w:lvlJc w:val="left"/>
+      <w:pPr>
+        <w:ind w:left="5760" w:hanging="360"/>
+      </w:pPr>
+      <w:rPr>
+        <w:rFonts w:ascii="Courier New" w:hAnsi="Courier New" w:cs="Courier New" w:hint="default"/>
+      </w:rPr>
+    </w:lvl>
+    <w:lvl w:ilvl="8" w:tplc="04090005" w:tentative="1">
+      <w:start w:val="1"/>
+      <w:numFmt w:val="bullet"/>
+      <w:lvlText w:val=""/>
+      <w:lvlJc w:val="left"/>
+      <w:pPr>
+        <w:ind w:left="6480" w:hanging="360"/>
+      </w:pPr>
+      <w:rPr>
+        <w:rFonts w:ascii="Wingdings" w:hAnsi="Wingdings" w:hint="default"/>
+      </w:rPr>
+    </w:lvl>
+  </w:abstractNum>
+  <w:abstractNum w:abstractNumId="5">
+    <w:nsid w:val="6D7E5A28"/>
+    <w:multiLevelType w:val="hybridMultilevel"/>
+    <w:tmpl w:val="D4426354"/>
+    <w:lvl w:ilvl="0" w:tplc="04090001">
+      <w:start w:val="1"/>
+      <w:numFmt w:val="bullet"/>
+      <w:lvlText w:val=""/>
+      <w:lvlJc w:val="left"/>
+      <w:pPr>
+        <w:ind w:left="720" w:hanging="360"/>
+      </w:pPr>
+      <w:rPr>
+        <w:rFonts w:ascii="Symbol" w:hAnsi="Symbol" w:hint="default"/>
+      </w:rPr>
+    </w:lvl>
+    <w:lvl w:ilvl="1" w:tplc="04090003" w:tentative="1">
+      <w:start w:val="1"/>
+      <w:numFmt w:val="bullet"/>
+      <w:lvlText w:val="o"/>
+      <w:lvlJc w:val="left"/>
+      <w:pPr>
+        <w:ind w:left="1440" w:hanging="360"/>
+      </w:pPr>
+      <w:rPr>
+        <w:rFonts w:ascii="Courier New" w:hAnsi="Courier New" w:cs="Courier New" w:hint="default"/>
+      </w:rPr>
+    </w:lvl>
+    <w:lvl w:ilvl="2" w:tplc="04090005" w:tentative="1">
+      <w:start w:val="1"/>
+      <w:numFmt w:val="bullet"/>
+      <w:lvlText w:val=""/>
+      <w:lvlJc w:val="left"/>
+      <w:pPr>
+        <w:ind w:left="2160" w:hanging="360"/>
+      </w:pPr>
+      <w:rPr>
+        <w:rFonts w:ascii="Wingdings" w:hAnsi="Wingdings" w:hint="default"/>
+      </w:rPr>
+    </w:lvl>
+    <w:lvl w:ilvl="3" w:tplc="04090001" w:tentative="1">
+      <w:start w:val="1"/>
+      <w:numFmt w:val="bullet"/>
+      <w:lvlText w:val=""/>
+      <w:lvlJc w:val="left"/>
+      <w:pPr>
+        <w:ind w:left="2880" w:hanging="360"/>
+      </w:pPr>
+      <w:rPr>
+        <w:rFonts w:ascii="Symbol" w:hAnsi="Symbol" w:hint="default"/>
+      </w:rPr>
+    </w:lvl>
+    <w:lvl w:ilvl="4" w:tplc="04090003" w:tentative="1">
+      <w:start w:val="1"/>
+      <w:numFmt w:val="bullet"/>
+      <w:lvlText w:val="o"/>
+      <w:lvlJc w:val="left"/>
+      <w:pPr>
+        <w:ind w:left="3600" w:hanging="360"/>
+      </w:pPr>
+      <w:rPr>
+        <w:rFonts w:ascii="Courier New" w:hAnsi="Courier New" w:cs="Courier New" w:hint="default"/>
+      </w:rPr>
+    </w:lvl>
+    <w:lvl w:ilvl="5" w:tplc="04090005" w:tentative="1">
+      <w:start w:val="1"/>
+      <w:numFmt w:val="bullet"/>
+      <w:lvlText w:val=""/>
+      <w:lvlJc w:val="left"/>
+      <w:pPr>
+        <w:ind w:left="4320" w:hanging="360"/>
+      </w:pPr>
+      <w:rPr>
+        <w:rFonts w:ascii="Wingdings" w:hAnsi="Wingdings" w:hint="default"/>
+      </w:rPr>
+    </w:lvl>
+    <w:lvl w:ilvl="6" w:tplc="04090001" w:tentative="1">
+      <w:start w:val="1"/>
+      <w:numFmt w:val="bullet"/>
+      <w:lvlText w:val=""/>
+      <w:lvlJc w:val="left"/>
+      <w:pPr>
+        <w:ind w:left="5040" w:hanging="360"/>
+      </w:pPr>
+      <w:rPr>
+        <w:rFonts w:ascii="Symbol" w:hAnsi="Symbol" w:hint="default"/>
+      </w:rPr>
+    </w:lvl>
+    <w:lvl w:ilvl="7" w:tplc="04090003" w:tentative="1">
+      <w:start w:val="1"/>
+      <w:numFmt w:val="bullet"/>
+      <w:lvlText w:val="o"/>
+      <w:lvlJc w:val="left"/>
+      <w:pPr>
+        <w:ind w:left="5760" w:hanging="360"/>
+      </w:pPr>
+      <w:rPr>
+        <w:rFonts w:ascii="Courier New" w:hAnsi="Courier New" w:cs="Courier New" w:hint="default"/>
+      </w:rPr>
+    </w:lvl>
+    <w:lvl w:ilvl="8" w:tplc="04090005" w:tentative="1">
+      <w:start w:val="1"/>
+      <w:numFmt w:val="bullet"/>
+      <w:lvlText w:val=""/>
+      <w:lvlJc w:val="left"/>
+      <w:pPr>
+        <w:ind w:left="6480" w:hanging="360"/>
+      </w:pPr>
+      <w:rPr>
+        <w:rFonts w:ascii="Wingdings" w:hAnsi="Wingdings" w:hint="default"/>
+      </w:rPr>
+    </w:lvl>
+  </w:abstractNum>
   <w:num w:numId="1">
     <w:abstractNumId w:val="3"/>
   </w:num>
@@ -1658,6 +2491,12 @@
   </w:num>
   <w:num w:numId="4">
     <w:abstractNumId w:val="0"/>
+  </w:num>
+  <w:num w:numId="5">
+    <w:abstractNumId w:val="4"/>
+  </w:num>
+  <w:num w:numId="6">
+    <w:abstractNumId w:val="5"/>
   </w:num>
 </w:numbering>
 </file>
@@ -2067,8 +2906,9 @@
     <w:name w:val="Normal"/>
     <w:uiPriority w:val="1"/>
     <w:qFormat/>
-    <w:rsid w:val="00E15F7F"/>
+    <w:rsid w:val="000B1618"/>
     <w:pPr>
+      <w:spacing w:line="360" w:lineRule="auto"/>
       <w:jc w:val="both"/>
     </w:pPr>
     <w:rPr>
@@ -2112,7 +2952,7 @@
     <w:pPr>
       <w:keepNext/>
       <w:keepLines/>
-      <w:spacing w:before="40" w:line="360" w:lineRule="auto"/>
+      <w:spacing w:before="40"/>
       <w:outlineLvl w:val="1"/>
     </w:pPr>
     <w:rPr>
@@ -2173,7 +3013,6 @@
       <w:numPr>
         <w:numId w:val="3"/>
       </w:numPr>
-      <w:spacing w:line="360" w:lineRule="auto"/>
       <w:jc w:val="left"/>
     </w:pPr>
   </w:style>
@@ -2737,7 +3576,7 @@
 </file>
 
 <file path=customXml/itemProps1.xml><?xml version="1.0" encoding="utf-8"?>
-<ds:datastoreItem xmlns:ds="http://schemas.openxmlformats.org/officeDocument/2006/customXml" ds:itemID="{1E33E4F0-DAC3-BA41-AB91-963EB563F2C6}">
+<ds:datastoreItem xmlns:ds="http://schemas.openxmlformats.org/officeDocument/2006/customXml" ds:itemID="{0F94EF79-385D-BB49-BA6D-A7FC9B57A2F7}">
   <ds:schemaRefs>
     <ds:schemaRef ds:uri="http://schemas.openxmlformats.org/officeDocument/2006/bibliography"/>
   </ds:schemaRefs>

</xml_diff>

<commit_message>
updates to report file
</commit_message>
<xml_diff>
--- a/Kulivnyk_Kris_data_Mining_project.docx
+++ b/Kulivnyk_Kris_data_Mining_project.docx
@@ -400,40 +400,15 @@
           <w:spacing w:val="-6"/>
           <w:w w:val="105"/>
         </w:rPr>
-        <w:t xml:space="preserve">Prof. </w:t>
-      </w:r>
-      <w:proofErr w:type="spellStart"/>
+        <w:t>Prof. Fabrice Muhlenbac</w:t>
+      </w:r>
       <w:r>
         <w:rPr>
           <w:spacing w:val="-6"/>
           <w:w w:val="105"/>
         </w:rPr>
-        <w:t>Fabrice</w:t>
-      </w:r>
-      <w:proofErr w:type="spellEnd"/>
-      <w:r>
-        <w:rPr>
-          <w:spacing w:val="-6"/>
-          <w:w w:val="105"/>
-        </w:rPr>
-        <w:t xml:space="preserve"> </w:t>
-      </w:r>
-      <w:proofErr w:type="spellStart"/>
-      <w:r>
-        <w:rPr>
-          <w:spacing w:val="-6"/>
-          <w:w w:val="105"/>
-        </w:rPr>
-        <w:t>Muhlenbac</w:t>
-      </w:r>
-      <w:r>
-        <w:rPr>
-          <w:spacing w:val="-6"/>
-          <w:w w:val="105"/>
-        </w:rPr>
         <w:t>h</w:t>
       </w:r>
-      <w:proofErr w:type="spellEnd"/>
     </w:p>
     <w:p/>
     <w:p/>
@@ -1058,15 +1033,7 @@
         <w:t>ation in Ukraine. It has diverse</w:t>
       </w:r>
       <w:r>
-        <w:t xml:space="preserve"> data, starting from …  up to </w:t>
-      </w:r>
-      <w:proofErr w:type="gramStart"/>
-      <w:r>
-        <w:t>… .</w:t>
-      </w:r>
-      <w:proofErr w:type="gramEnd"/>
-      <w:r>
-        <w:t xml:space="preserve"> </w:t>
+        <w:t xml:space="preserve"> data, starting from …  up to … . </w:t>
       </w:r>
     </w:p>
     <w:p>
@@ -1389,15 +1356,7 @@
         <w:t xml:space="preserve">To </w:t>
       </w:r>
       <w:r>
-        <w:t xml:space="preserve">make the work with the project more structured and efficient I’ve created a </w:t>
-      </w:r>
-      <w:proofErr w:type="spellStart"/>
-      <w:r>
-        <w:t>github</w:t>
-      </w:r>
-      <w:proofErr w:type="spellEnd"/>
-      <w:r>
-        <w:t xml:space="preserve"> repository that hosts report file, data and R code itself.  It could be accessed via the link: </w:t>
+        <w:t xml:space="preserve">make the work with the project more structured and efficient I’ve created a github repository that hosts report file, data and R code itself.  It could be accessed via the link: </w:t>
       </w:r>
       <w:hyperlink r:id="rId11" w:history="1">
         <w:r>
@@ -1463,19 +1422,11 @@
           <w:numId w:val="5"/>
         </w:numPr>
       </w:pPr>
-      <w:proofErr w:type="spellStart"/>
       <w:r>
         <w:rPr>
           <w:b/>
         </w:rPr>
-        <w:t>Data_code</w:t>
-      </w:r>
-      <w:proofErr w:type="spellEnd"/>
-      <w:r>
-        <w:rPr>
-          <w:b/>
-        </w:rPr>
-        <w:t xml:space="preserve"> branch</w:t>
+        <w:t>Data_code branch</w:t>
       </w:r>
       <w:r>
         <w:t xml:space="preserve"> wh</w:t>
@@ -1506,15 +1457,7 @@
         <w:ind w:firstLine="720"/>
       </w:pPr>
       <w:r>
-        <w:t xml:space="preserve">Working with </w:t>
-      </w:r>
-      <w:proofErr w:type="spellStart"/>
-      <w:r>
-        <w:t>git</w:t>
-      </w:r>
-      <w:proofErr w:type="spellEnd"/>
-      <w:r>
-        <w:t xml:space="preserve"> repository helped me to keep all changes secure and not to be afraid of loosing </w:t>
+        <w:t xml:space="preserve">Working with git repository helped me to keep all changes secure and not to be afraid of loosing </w:t>
       </w:r>
       <w:r>
         <w:t xml:space="preserve">any </w:t>
@@ -1528,23 +1471,7 @@
         <w:ind w:firstLine="720"/>
       </w:pPr>
       <w:r>
-        <w:t xml:space="preserve">As using </w:t>
-      </w:r>
-      <w:proofErr w:type="spellStart"/>
-      <w:r>
-        <w:t>git</w:t>
-      </w:r>
-      <w:proofErr w:type="spellEnd"/>
-      <w:r>
-        <w:t xml:space="preserve"> is a best-practice in the biggest part of IT companies, working with this project also made me train my </w:t>
-      </w:r>
-      <w:proofErr w:type="spellStart"/>
-      <w:r>
-        <w:t>git</w:t>
-      </w:r>
-      <w:proofErr w:type="spellEnd"/>
-      <w:r>
-        <w:t>-usage skills.</w:t>
+        <w:t>As using git is a best-practice in the biggest part of IT companies, working with this project also made me train my git-usage skills.</w:t>
       </w:r>
     </w:p>
     <w:p/>
@@ -1650,7 +1577,7 @@
         </w:rPr>
         <w:t xml:space="preserve">, 2019. </w:t>
       </w:r>
-      <w:hyperlink r:id="rId13" w:history="1">
+      <w:hyperlink r:id="rId13" w:anchor="filenames" w:history="1">
         <w:r>
           <w:rPr>
             <w:rStyle w:val="Hyperlink"/>
@@ -1904,21 +1831,7 @@
         <w:rPr>
           <w:shd w:val="clear" w:color="auto" w:fill="FFFFFF"/>
         </w:rPr>
-        <w:t xml:space="preserve">8 Data Mining Techniques You Must Learn </w:t>
-      </w:r>
-      <w:proofErr w:type="gramStart"/>
-      <w:r>
-        <w:rPr>
-          <w:shd w:val="clear" w:color="auto" w:fill="FFFFFF"/>
-        </w:rPr>
-        <w:t>To</w:t>
-      </w:r>
-      <w:proofErr w:type="gramEnd"/>
-      <w:r>
-        <w:rPr>
-          <w:shd w:val="clear" w:color="auto" w:fill="FFFFFF"/>
-        </w:rPr>
-        <w:t xml:space="preserve"> Succeed In Business. </w:t>
+        <w:t>8 Data Mining Techniques You Must Learn To Succeed In Business. </w:t>
       </w:r>
       <w:r>
         <w:rPr>
@@ -1963,21 +1876,7 @@
         <w:rPr>
           <w:shd w:val="clear" w:color="auto" w:fill="FFFFFF"/>
         </w:rPr>
-        <w:t xml:space="preserve">15 Easy Solutions </w:t>
-      </w:r>
-      <w:proofErr w:type="gramStart"/>
-      <w:r>
-        <w:rPr>
-          <w:shd w:val="clear" w:color="auto" w:fill="FFFFFF"/>
-        </w:rPr>
-        <w:t>To</w:t>
-      </w:r>
-      <w:proofErr w:type="gramEnd"/>
-      <w:r>
-        <w:rPr>
-          <w:shd w:val="clear" w:color="auto" w:fill="FFFFFF"/>
-        </w:rPr>
-        <w:t xml:space="preserve"> Your Data Frame Problems In R. </w:t>
+        <w:t>15 Easy Solutions To Your Data Frame Problems In R. </w:t>
       </w:r>
       <w:r>
         <w:rPr>
@@ -2008,20 +1907,9 @@
         </w:rPr>
         <w:t>.</w:t>
       </w:r>
-    </w:p>
-    <w:p>
-      <w:pPr>
-        <w:pStyle w:val="ListParagraph"/>
-        <w:rPr>
-          <w:color w:val="auto"/>
-          <w:sz w:val="24"/>
-          <w:szCs w:val="24"/>
-        </w:rPr>
-      </w:pPr>
       <w:bookmarkStart w:id="14" w:name="_GoBack"/>
       <w:bookmarkEnd w:id="14"/>
     </w:p>
-    <w:p/>
     <w:sectPr>
       <w:type w:val="continuous"/>
       <w:pgSz w:w="11910" w:h="16840"/>
@@ -2123,7 +2011,7 @@
         <w:rStyle w:val="PageNumber"/>
         <w:noProof/>
       </w:rPr>
-      <w:t>9</w:t>
+      <w:t>3</w:t>
     </w:r>
     <w:r>
       <w:rPr>
@@ -3835,7 +3723,7 @@
 </file>
 
 <file path=customXml/itemProps1.xml><?xml version="1.0" encoding="utf-8"?>
-<ds:datastoreItem xmlns:ds="http://schemas.openxmlformats.org/officeDocument/2006/customXml" ds:itemID="{8933965B-1FC9-1048-8057-53C1B0F80757}">
+<ds:datastoreItem xmlns:ds="http://schemas.openxmlformats.org/officeDocument/2006/customXml" ds:itemID="{80BC0327-E627-4444-B29B-3776358101AD}">
   <ds:schemaRefs>
     <ds:schemaRef ds:uri="http://schemas.openxmlformats.org/officeDocument/2006/bibliography"/>
   </ds:schemaRefs>

</xml_diff>